<commit_message>
update report. add test case
</commit_message>
<xml_diff>
--- a/fifo_ring/设计说明.docx
+++ b/fifo_ring/设计说明.docx
@@ -31,6 +31,8 @@
         </w:rPr>
         <w:t>使用说明</w:t>
       </w:r>
+      <w:bookmarkStart w:id="4" w:name="_GoBack"/>
+      <w:bookmarkEnd w:id="4"/>
     </w:p>
     <w:p>
       <w:pPr>
@@ -178,6 +180,102 @@
           <w:color w:val="auto"/>
         </w:rPr>
         <w:t>仿真结果</w:t>
+      </w:r>
+    </w:p>
+    <w:p>
+      <w:pPr>
+        <w:pStyle w:val="3"/>
+        <w:rPr>
+          <w:rFonts w:hint="eastAsia" w:eastAsia="SimSun"/>
+          <w:color w:val="auto"/>
+          <w:lang w:val="en-US" w:eastAsia="zh-CN"/>
+        </w:rPr>
+      </w:pPr>
+      <w:r>
+        <w:rPr>
+          <w:rFonts w:hint="eastAsia" w:eastAsia="SimSun"/>
+          <w:color w:val="auto"/>
+          <w:lang w:eastAsia="zh-CN"/>
+        </w:rPr>
+        <w:t>深度</w:t>
+      </w:r>
+      <w:r>
+        <w:rPr>
+          <w:rFonts w:hint="default" w:eastAsia="SimSun"/>
+          <w:color w:val="auto"/>
+          <w:lang w:val="en-US" w:eastAsia="zh-CN"/>
+        </w:rPr>
+        <w:t>M</w:t>
+      </w:r>
+      <w:r>
+        <w:rPr>
+          <w:rFonts w:hint="eastAsia" w:eastAsia="SimSun"/>
+          <w:color w:val="auto"/>
+          <w:lang w:val="en-US" w:eastAsia="zh-CN"/>
+        </w:rPr>
+        <w:t>设置为2,容量为3,写入3个数后满信号输出电平。</w:t>
+      </w:r>
+    </w:p>
+    <w:p>
+      <w:pPr>
+        <w:pStyle w:val="3"/>
+        <w:rPr>
+          <w:rFonts w:hint="eastAsia" w:eastAsia="SimSun"/>
+          <w:color w:val="auto"/>
+          <w:lang w:val="en-US" w:eastAsia="zh-CN"/>
+        </w:rPr>
+      </w:pPr>
+      <w:r>
+        <w:rPr>
+          <w:rFonts w:hint="eastAsia" w:eastAsia="SimSun"/>
+          <w:color w:val="auto"/>
+          <w:lang w:val="en-US" w:eastAsia="zh-CN"/>
+        </w:rPr>
+        <w:t>测试用例：</w:t>
+      </w:r>
+    </w:p>
+    <w:p>
+      <w:pPr>
+        <w:pStyle w:val="3"/>
+        <w:numPr>
+          <w:ilvl w:val="0"/>
+          <w:numId w:val="2"/>
+        </w:numPr>
+        <w:rPr>
+          <w:rFonts w:hint="default" w:eastAsia="SimSun"/>
+          <w:color w:val="auto"/>
+          <w:lang w:val="en-US" w:eastAsia="zh-CN"/>
+        </w:rPr>
+      </w:pPr>
+      <w:r>
+        <w:rPr>
+          <w:rFonts w:hint="eastAsia" w:eastAsia="SimSun"/>
+          <w:color w:val="auto"/>
+          <w:lang w:val="en-US" w:eastAsia="zh-CN"/>
+        </w:rPr>
+        <w:t>连续输入33，55，aa，bb因为容量为3,所以bb被丢弃。连续读出结果为33，55,aa</w:t>
+      </w:r>
+    </w:p>
+    <w:p>
+      <w:pPr>
+        <w:pStyle w:val="3"/>
+        <w:numPr>
+          <w:ilvl w:val="0"/>
+          <w:numId w:val="2"/>
+        </w:numPr>
+        <w:rPr>
+          <w:rFonts w:hint="default" w:eastAsia="SimSun"/>
+          <w:color w:val="auto"/>
+          <w:lang w:val="en-US" w:eastAsia="zh-CN"/>
+        </w:rPr>
+      </w:pPr>
+      <w:r>
+        <w:rPr>
+          <w:rFonts w:hint="eastAsia" w:eastAsia="SimSun"/>
+          <w:color w:val="auto"/>
+          <w:lang w:val="en-US" w:eastAsia="zh-CN"/>
+        </w:rPr>
+        <w:t>验证第四次写入的bb没有写入，再次连续写入55,44。读出是55,44，没有bb。说明fifo写入正确，满时阻止了写入。</w:t>
       </w:r>
     </w:p>
     <w:p>
@@ -285,7 +383,6 @@
         </w:rPr>
       </w:pPr>
       <w:bookmarkStart w:id="3" w:name="主程序"/>
-      <w:bookmarkStart w:id="4" w:name="_GoBack"/>
       <w:r>
         <w:rPr>
           <w:color w:val="auto"/>
@@ -293,7 +390,6 @@
         <w:t>主程序</w:t>
       </w:r>
     </w:p>
-    <w:bookmarkEnd w:id="4"/>
     <w:p>
       <w:pPr>
         <w:pStyle w:val="23"/>
@@ -628,8 +724,23 @@
       </w:pPr>
     </w:lvl>
   </w:abstractNum>
+  <w:abstractNum w:abstractNumId="1">
+    <w:nsid w:val="4BFB44A1"/>
+    <w:multiLevelType w:val="singleLevel"/>
+    <w:tmpl w:val="4BFB44A1"/>
+    <w:lvl w:ilvl="0" w:tentative="0">
+      <w:start w:val="1"/>
+      <w:numFmt w:val="decimal"/>
+      <w:suff w:val="space"/>
+      <w:lvlText w:val="%1."/>
+      <w:lvlJc w:val="left"/>
+    </w:lvl>
+  </w:abstractNum>
   <w:num w:numId="1">
     <w:abstractNumId w:val="0"/>
+  </w:num>
+  <w:num w:numId="2">
+    <w:abstractNumId w:val="1"/>
   </w:num>
 </w:numbering>
 </file>
@@ -679,7 +790,7 @@
     <w:lsdException w:unhideWhenUsed="0" w:uiPriority="0" w:semiHidden="0" w:name="header"/>
     <w:lsdException w:unhideWhenUsed="0" w:uiPriority="0" w:semiHidden="0" w:name="footer"/>
     <w:lsdException w:unhideWhenUsed="0" w:uiPriority="0" w:semiHidden="0" w:name="index heading"/>
-    <w:lsdException w:unhideWhenUsed="0" w:uiPriority="0" w:semiHidden="0" w:name="caption"/>
+    <w:lsdException w:qFormat="1" w:unhideWhenUsed="0" w:uiPriority="0" w:semiHidden="0" w:name="caption"/>
     <w:lsdException w:unhideWhenUsed="0" w:uiPriority="0" w:semiHidden="0" w:name="table of figures"/>
     <w:lsdException w:unhideWhenUsed="0" w:uiPriority="0" w:semiHidden="0" w:name="envelope address"/>
     <w:lsdException w:unhideWhenUsed="0" w:uiPriority="0" w:semiHidden="0" w:name="envelope return"/>
@@ -748,7 +859,7 @@
     <w:lsdException w:unhideWhenUsed="0" w:uiPriority="0" w:semiHidden="0" w:name="HTML Sample"/>
     <w:lsdException w:unhideWhenUsed="0" w:uiPriority="0" w:semiHidden="0" w:name="HTML Typewriter"/>
     <w:lsdException w:unhideWhenUsed="0" w:uiPriority="0" w:semiHidden="0" w:name="HTML Variable"/>
-    <w:lsdException w:unhideWhenUsed="0" w:uiPriority="0" w:semiHidden="0" w:name="Normal Table"/>
+    <w:lsdException w:qFormat="1" w:unhideWhenUsed="0" w:uiPriority="0" w:semiHidden="0" w:name="Normal Table"/>
     <w:lsdException w:unhideWhenUsed="0" w:uiPriority="0" w:semiHidden="0" w:name="annotation subject"/>
     <w:lsdException w:unhideWhenUsed="0" w:uiPriority="0" w:semiHidden="0" w:name="Table Simple 1"/>
     <w:lsdException w:unhideWhenUsed="0" w:uiPriority="0" w:semiHidden="0" w:name="Table Simple 2"/>
@@ -1105,6 +1216,7 @@
   </w:style>
   <w:style w:type="table" w:default="1" w:styleId="13">
     <w:name w:val="Normal Table"/>
+    <w:qFormat/>
     <w:uiPriority w:val="0"/>
     <w:tblPr>
       <w:tblCellMar>
@@ -1141,6 +1253,7 @@
     <w:name w:val="caption"/>
     <w:basedOn w:val="1"/>
     <w:next w:val="1"/>
+    <w:qFormat/>
     <w:uiPriority w:val="0"/>
     <w:pPr>
       <w:spacing w:before="0" w:after="120"/>
@@ -1308,7 +1421,6 @@
       </w:tblCellMar>
     </w:tblPr>
     <w:tblStylePr w:type="firstRow">
-      <w:tblPr/>
       <w:tcPr>
         <w:tcBorders>
           <w:bottom w:val="single" w:color="auto" w:sz="0" w:space="0"/>
@@ -1321,6 +1433,7 @@
     <w:name w:val="Definition Term"/>
     <w:basedOn w:val="1"/>
     <w:next w:val="30"/>
+    <w:qFormat/>
     <w:uiPriority w:val="0"/>
     <w:pPr>
       <w:keepNext/>
@@ -1334,11 +1447,13 @@
   <w:style w:type="paragraph" w:customStyle="1" w:styleId="30">
     <w:name w:val="Definition"/>
     <w:basedOn w:val="1"/>
+    <w:qFormat/>
     <w:uiPriority w:val="0"/>
   </w:style>
   <w:style w:type="paragraph" w:customStyle="1" w:styleId="31">
     <w:name w:val="Table Caption"/>
     <w:basedOn w:val="15"/>
+    <w:qFormat/>
     <w:uiPriority w:val="0"/>
     <w:pPr>
       <w:keepNext/>
@@ -1607,16 +1722,19 @@
   <w:style w:type="character" w:customStyle="1" w:styleId="60">
     <w:name w:val="BuiltInTok"/>
     <w:basedOn w:val="35"/>
+    <w:qFormat/>
     <w:uiPriority w:val="0"/>
   </w:style>
   <w:style w:type="character" w:customStyle="1" w:styleId="61">
     <w:name w:val="ExtensionTok"/>
     <w:basedOn w:val="35"/>
+    <w:qFormat/>
     <w:uiPriority w:val="0"/>
   </w:style>
   <w:style w:type="character" w:customStyle="1" w:styleId="62">
     <w:name w:val="PreprocessorTok"/>
     <w:basedOn w:val="35"/>
+    <w:qFormat/>
     <w:uiPriority w:val="0"/>
     <w:rPr>
       <w:color w:val="BC7A00"/>
@@ -1625,6 +1743,7 @@
   <w:style w:type="character" w:customStyle="1" w:styleId="63">
     <w:name w:val="AttributeTok"/>
     <w:basedOn w:val="35"/>
+    <w:qFormat/>
     <w:uiPriority w:val="0"/>
     <w:rPr>
       <w:color w:val="7D9029"/>
@@ -1633,11 +1752,13 @@
   <w:style w:type="character" w:customStyle="1" w:styleId="64">
     <w:name w:val="RegionMarkerTok"/>
     <w:basedOn w:val="35"/>
+    <w:qFormat/>
     <w:uiPriority w:val="0"/>
   </w:style>
   <w:style w:type="character" w:customStyle="1" w:styleId="65">
     <w:name w:val="InformationTok"/>
     <w:basedOn w:val="35"/>
+    <w:qFormat/>
     <w:uiPriority w:val="0"/>
     <w:rPr>
       <w:b/>
@@ -1648,6 +1769,7 @@
   <w:style w:type="character" w:customStyle="1" w:styleId="66">
     <w:name w:val="WarningTok"/>
     <w:basedOn w:val="35"/>
+    <w:qFormat/>
     <w:uiPriority w:val="0"/>
     <w:rPr>
       <w:b/>
@@ -1658,6 +1780,7 @@
   <w:style w:type="character" w:customStyle="1" w:styleId="67">
     <w:name w:val="AlertTok"/>
     <w:basedOn w:val="35"/>
+    <w:qFormat/>
     <w:uiPriority w:val="0"/>
     <w:rPr>
       <w:b/>
@@ -1667,6 +1790,7 @@
   <w:style w:type="character" w:customStyle="1" w:styleId="68">
     <w:name w:val="ErrorTok"/>
     <w:basedOn w:val="35"/>
+    <w:qFormat/>
     <w:uiPriority w:val="0"/>
     <w:rPr>
       <w:b/>
@@ -1676,6 +1800,7 @@
   <w:style w:type="character" w:customStyle="1" w:styleId="69">
     <w:name w:val="NormalTok"/>
     <w:basedOn w:val="35"/>
+    <w:qFormat/>
     <w:uiPriority w:val="0"/>
   </w:style>
 </w:styles>

</xml_diff>